<commit_message>
Updating the Implementation chapter
</commit_message>
<xml_diff>
--- a/Metroidvania/ReportDocs/LiteratureReviewV2.docx
+++ b/Metroidvania/ReportDocs/LiteratureReviewV2.docx
@@ -2291,9 +2291,8 @@
           <w:color w:val="000000"/>
           <w:shd w:val="clear" w:color="auto" w:fill="FFFFFF"/>
         </w:rPr>
-        <w:t xml:space="preserve">(Nichols &amp; </w:t>
-      </w:r>
-      <w:proofErr w:type="spellStart"/>
+        <w:t>(Nichols &amp; Chesnut, 201</w:t>
+      </w:r>
       <w:r>
         <w:rPr>
           <w:rFonts w:cstheme="minorHAnsi"/>
@@ -2302,9 +2301,8 @@
           <w:color w:val="000000"/>
           <w:shd w:val="clear" w:color="auto" w:fill="FFFFFF"/>
         </w:rPr>
-        <w:t>Chesnut</w:t>
-      </w:r>
-      <w:proofErr w:type="spellEnd"/>
+        <w:t>4</w:t>
+      </w:r>
       <w:r>
         <w:rPr>
           <w:rFonts w:cstheme="minorHAnsi"/>
@@ -2313,7 +2311,299 @@
           <w:color w:val="000000"/>
           <w:shd w:val="clear" w:color="auto" w:fill="FFFFFF"/>
         </w:rPr>
-        <w:t>, 201</w:t>
+        <w:t>)</w:t>
+      </w:r>
+      <w:r>
+        <w:rPr>
+          <w:rFonts w:cstheme="minorHAnsi"/>
+          <w:lang w:val="en-GB"/>
+        </w:rPr>
+        <w:t xml:space="preserve">. It is important to focus on the UX design before the product design as it ensures the customer’s experience is the priority and assures the product won’t have to be re-developed after. Good UX design can improve </w:t>
+      </w:r>
+      <w:r>
+        <w:rPr>
+          <w:rFonts w:cstheme="minorHAnsi"/>
+          <w:lang w:val="en-GB"/>
+        </w:rPr>
+        <w:t>people’s</w:t>
+      </w:r>
+      <w:r>
+        <w:rPr>
+          <w:rFonts w:cstheme="minorHAnsi"/>
+          <w:lang w:val="en-GB"/>
+        </w:rPr>
+        <w:t xml:space="preserve"> day to day lives in big and small ways.</w:t>
+      </w:r>
+    </w:p>
+    <w:p>
+      <w:pPr>
+        <w:rPr>
+          <w:rFonts w:cstheme="minorHAnsi"/>
+        </w:rPr>
+      </w:pPr>
+    </w:p>
+    <w:p>
+      <w:pPr>
+        <w:ind w:left="1134"/>
+        <w:rPr>
+          <w:rFonts w:cstheme="minorHAnsi"/>
+          <w:color w:val="000000"/>
+          <w:shd w:val="clear" w:color="auto" w:fill="FFFFFF"/>
+        </w:rPr>
+      </w:pPr>
+      <w:r>
+        <w:rPr>
+          <w:rFonts w:cstheme="minorHAnsi"/>
+        </w:rPr>
+        <w:t xml:space="preserve">For </w:t>
+      </w:r>
+      <w:r>
+        <w:rPr>
+          <w:rFonts w:cstheme="minorHAnsi"/>
+        </w:rPr>
+        <w:t xml:space="preserve">a </w:t>
+      </w:r>
+      <w:r>
+        <w:rPr>
+          <w:rFonts w:cstheme="minorHAnsi"/>
+        </w:rPr>
+        <w:t>company</w:t>
+      </w:r>
+      <w:r>
+        <w:rPr>
+          <w:rFonts w:cstheme="minorHAnsi"/>
+        </w:rPr>
+        <w:t>,</w:t>
+      </w:r>
+      <w:r>
+        <w:rPr>
+          <w:rFonts w:cstheme="minorHAnsi"/>
+        </w:rPr>
+        <w:t xml:space="preserve"> having good UX is important</w:t>
+      </w:r>
+      <w:r>
+        <w:rPr>
+          <w:rFonts w:cstheme="minorHAnsi"/>
+        </w:rPr>
+        <w:t xml:space="preserve"> because the users are the ones purchasing </w:t>
+      </w:r>
+      <w:r>
+        <w:rPr>
+          <w:rFonts w:cstheme="minorHAnsi"/>
+        </w:rPr>
+        <w:t xml:space="preserve">and using </w:t>
+      </w:r>
+      <w:r>
+        <w:rPr>
+          <w:rFonts w:cstheme="minorHAnsi"/>
+        </w:rPr>
+        <w:t>the product</w:t>
+      </w:r>
+      <w:r>
+        <w:rPr>
+          <w:rFonts w:cstheme="minorHAnsi"/>
+        </w:rPr>
+        <w:t>.</w:t>
+      </w:r>
+      <w:r>
+        <w:rPr>
+          <w:rFonts w:cstheme="minorHAnsi"/>
+        </w:rPr>
+        <w:t xml:space="preserve"> A product with a good UX influences the</w:t>
+      </w:r>
+      <w:r>
+        <w:rPr>
+          <w:rFonts w:cstheme="minorHAnsi"/>
+        </w:rPr>
+        <w:t xml:space="preserve"> </w:t>
+      </w:r>
+      <w:r>
+        <w:rPr>
+          <w:rFonts w:cstheme="minorHAnsi"/>
+        </w:rPr>
+        <w:t xml:space="preserve">user </w:t>
+      </w:r>
+      <w:r>
+        <w:rPr>
+          <w:rFonts w:cstheme="minorHAnsi"/>
+        </w:rPr>
+        <w:t xml:space="preserve">to have a positive </w:t>
+      </w:r>
+      <w:r>
+        <w:rPr>
+          <w:rFonts w:cstheme="minorHAnsi"/>
+        </w:rPr>
+        <w:t xml:space="preserve">view of the </w:t>
+      </w:r>
+      <w:r>
+        <w:rPr>
+          <w:rFonts w:cstheme="minorHAnsi"/>
+        </w:rPr>
+        <w:t>overall product, which</w:t>
+      </w:r>
+      <w:r>
+        <w:rPr>
+          <w:rFonts w:cstheme="minorHAnsi"/>
+          <w:color w:val="000000"/>
+          <w:shd w:val="clear" w:color="auto" w:fill="FFFFFF"/>
+        </w:rPr>
+        <w:t xml:space="preserve"> generate</w:t>
+      </w:r>
+      <w:r>
+        <w:rPr>
+          <w:rFonts w:cstheme="minorHAnsi"/>
+          <w:color w:val="000000"/>
+          <w:shd w:val="clear" w:color="auto" w:fill="FFFFFF"/>
+        </w:rPr>
+        <w:t>s</w:t>
+      </w:r>
+      <w:r>
+        <w:rPr>
+          <w:rFonts w:cstheme="minorHAnsi"/>
+          <w:color w:val="000000"/>
+          <w:shd w:val="clear" w:color="auto" w:fill="FFFFFF"/>
+        </w:rPr>
+        <w:t xml:space="preserve"> customer loyalty </w:t>
+      </w:r>
+      <w:r>
+        <w:rPr>
+          <w:rFonts w:cstheme="minorHAnsi"/>
+          <w:color w:val="000000"/>
+          <w:shd w:val="clear" w:color="auto" w:fill="FFFFFF"/>
+        </w:rPr>
+        <w:t>and</w:t>
+      </w:r>
+      <w:r>
+        <w:rPr>
+          <w:rFonts w:cstheme="minorHAnsi"/>
+          <w:color w:val="000000"/>
+          <w:shd w:val="clear" w:color="auto" w:fill="FFFFFF"/>
+        </w:rPr>
+        <w:t xml:space="preserve"> bring</w:t>
+      </w:r>
+      <w:r>
+        <w:rPr>
+          <w:rFonts w:cstheme="minorHAnsi"/>
+          <w:color w:val="000000"/>
+          <w:shd w:val="clear" w:color="auto" w:fill="FFFFFF"/>
+        </w:rPr>
+        <w:t xml:space="preserve">s </w:t>
+      </w:r>
+      <w:r>
+        <w:rPr>
+          <w:rFonts w:cstheme="minorHAnsi"/>
+          <w:color w:val="000000"/>
+          <w:shd w:val="clear" w:color="auto" w:fill="FFFFFF"/>
+        </w:rPr>
+        <w:t xml:space="preserve">back a customer for other products created by the company. </w:t>
+      </w:r>
+      <w:r>
+        <w:rPr>
+          <w:rFonts w:cstheme="minorHAnsi"/>
+        </w:rPr>
+        <w:t xml:space="preserve">A bad experience with a product influences the user’s attitude towards the product as it is likely that the product has wasted the users time, effort, or money. </w:t>
+      </w:r>
+      <w:r>
+        <w:rPr>
+          <w:rFonts w:cstheme="minorHAnsi"/>
+        </w:rPr>
+        <w:t>W</w:t>
+      </w:r>
+      <w:r>
+        <w:rPr>
+          <w:rFonts w:cstheme="minorHAnsi"/>
+        </w:rPr>
+        <w:t xml:space="preserve">hen a customer has a bad </w:t>
+      </w:r>
+      <w:r>
+        <w:rPr>
+          <w:rFonts w:cstheme="minorHAnsi"/>
+        </w:rPr>
+        <w:t>experience</w:t>
+      </w:r>
+      <w:r>
+        <w:rPr>
+          <w:rFonts w:cstheme="minorHAnsi"/>
+        </w:rPr>
+        <w:t xml:space="preserve"> with a product,</w:t>
+      </w:r>
+      <w:r>
+        <w:rPr>
+          <w:rFonts w:cstheme="minorHAnsi"/>
+        </w:rPr>
+        <w:t xml:space="preserve"> they are much less likely to come back and try </w:t>
+      </w:r>
+      <w:r>
+        <w:rPr>
+          <w:rFonts w:cstheme="minorHAnsi"/>
+        </w:rPr>
+        <w:t>th</w:t>
+      </w:r>
+      <w:r>
+        <w:rPr>
+          <w:rFonts w:cstheme="minorHAnsi"/>
+        </w:rPr>
+        <w:t>is</w:t>
+      </w:r>
+      <w:r>
+        <w:rPr>
+          <w:rFonts w:cstheme="minorHAnsi"/>
+        </w:rPr>
+        <w:t xml:space="preserve"> product </w:t>
+      </w:r>
+      <w:r>
+        <w:rPr>
+          <w:rFonts w:cstheme="minorHAnsi"/>
+        </w:rPr>
+        <w:t xml:space="preserve">or related company products </w:t>
+      </w:r>
+      <w:r>
+        <w:rPr>
+          <w:rFonts w:cstheme="minorHAnsi"/>
+        </w:rPr>
+        <w:t>again</w:t>
+      </w:r>
+      <w:r>
+        <w:rPr>
+          <w:rFonts w:cstheme="minorHAnsi"/>
+        </w:rPr>
+        <w:t>.</w:t>
+      </w:r>
+      <w:r>
+        <w:rPr>
+          <w:rFonts w:cstheme="minorHAnsi"/>
+        </w:rPr>
+        <w:t xml:space="preserve"> The reason for this is that our brain stores bad experiences </w:t>
+      </w:r>
+      <w:r>
+        <w:rPr>
+          <w:rFonts w:cstheme="minorHAnsi"/>
+        </w:rPr>
+        <w:t>and learns t</w:t>
+      </w:r>
+      <w:r>
+        <w:rPr>
+          <w:rFonts w:cstheme="minorHAnsi"/>
+        </w:rPr>
+        <w:t>o avoid them.</w:t>
+      </w:r>
+      <w:r>
+        <w:rPr>
+          <w:rFonts w:cstheme="minorHAnsi"/>
+        </w:rPr>
+        <w:t xml:space="preserve"> </w:t>
+      </w:r>
+      <w:r>
+        <w:rPr>
+          <w:rFonts w:cstheme="minorHAnsi"/>
+        </w:rPr>
+        <w:t>Bad experiences are more prominent in our mind then good experiences</w:t>
+      </w:r>
+      <w:r>
+        <w:rPr>
+          <w:rFonts w:cstheme="minorHAnsi"/>
+        </w:rPr>
+        <w:t xml:space="preserve"> </w:t>
       </w:r>
       <w:r>
         <w:rPr>
@@ -2323,7 +2613,7 @@
           <w:color w:val="000000"/>
           <w:shd w:val="clear" w:color="auto" w:fill="FFFFFF"/>
         </w:rPr>
-        <w:t>4</w:t>
+        <w:t>(Sparks &amp; Baumeister, 20</w:t>
       </w:r>
       <w:r>
         <w:rPr>
@@ -2333,299 +2623,7 @@
           <w:color w:val="000000"/>
           <w:shd w:val="clear" w:color="auto" w:fill="FFFFFF"/>
         </w:rPr>
-        <w:t>)</w:t>
-      </w:r>
-      <w:r>
-        <w:rPr>
-          <w:rFonts w:cstheme="minorHAnsi"/>
-          <w:lang w:val="en-GB"/>
-        </w:rPr>
-        <w:t xml:space="preserve">. It is important to focus on the UX design before the product design as it ensures the customer’s experience is the priority and assures the product won’t have to be re-developed after. Good UX design can improve </w:t>
-      </w:r>
-      <w:r>
-        <w:rPr>
-          <w:rFonts w:cstheme="minorHAnsi"/>
-          <w:lang w:val="en-GB"/>
-        </w:rPr>
-        <w:t>people’s</w:t>
-      </w:r>
-      <w:r>
-        <w:rPr>
-          <w:rFonts w:cstheme="minorHAnsi"/>
-          <w:lang w:val="en-GB"/>
-        </w:rPr>
-        <w:t xml:space="preserve"> day to day lives in big and small ways.</w:t>
-      </w:r>
-    </w:p>
-    <w:p>
-      <w:pPr>
-        <w:rPr>
-          <w:rFonts w:cstheme="minorHAnsi"/>
-        </w:rPr>
-      </w:pPr>
-    </w:p>
-    <w:p>
-      <w:pPr>
-        <w:ind w:left="1134"/>
-        <w:rPr>
-          <w:rFonts w:cstheme="minorHAnsi"/>
-          <w:color w:val="000000"/>
-          <w:shd w:val="clear" w:color="auto" w:fill="FFFFFF"/>
-        </w:rPr>
-      </w:pPr>
-      <w:r>
-        <w:rPr>
-          <w:rFonts w:cstheme="minorHAnsi"/>
-        </w:rPr>
-        <w:t xml:space="preserve">For </w:t>
-      </w:r>
-      <w:r>
-        <w:rPr>
-          <w:rFonts w:cstheme="minorHAnsi"/>
-        </w:rPr>
-        <w:t xml:space="preserve">a </w:t>
-      </w:r>
-      <w:r>
-        <w:rPr>
-          <w:rFonts w:cstheme="minorHAnsi"/>
-        </w:rPr>
-        <w:t>company</w:t>
-      </w:r>
-      <w:r>
-        <w:rPr>
-          <w:rFonts w:cstheme="minorHAnsi"/>
-        </w:rPr>
-        <w:t>,</w:t>
-      </w:r>
-      <w:r>
-        <w:rPr>
-          <w:rFonts w:cstheme="minorHAnsi"/>
-        </w:rPr>
-        <w:t xml:space="preserve"> having good UX is important</w:t>
-      </w:r>
-      <w:r>
-        <w:rPr>
-          <w:rFonts w:cstheme="minorHAnsi"/>
-        </w:rPr>
-        <w:t xml:space="preserve"> because the users are the ones purchasing </w:t>
-      </w:r>
-      <w:r>
-        <w:rPr>
-          <w:rFonts w:cstheme="minorHAnsi"/>
-        </w:rPr>
-        <w:t xml:space="preserve">and using </w:t>
-      </w:r>
-      <w:r>
-        <w:rPr>
-          <w:rFonts w:cstheme="minorHAnsi"/>
-        </w:rPr>
-        <w:t>the product</w:t>
-      </w:r>
-      <w:r>
-        <w:rPr>
-          <w:rFonts w:cstheme="minorHAnsi"/>
-        </w:rPr>
-        <w:t>.</w:t>
-      </w:r>
-      <w:r>
-        <w:rPr>
-          <w:rFonts w:cstheme="minorHAnsi"/>
-        </w:rPr>
-        <w:t xml:space="preserve"> A product with a good UX influences the</w:t>
-      </w:r>
-      <w:r>
-        <w:rPr>
-          <w:rFonts w:cstheme="minorHAnsi"/>
-        </w:rPr>
-        <w:t xml:space="preserve"> </w:t>
-      </w:r>
-      <w:r>
-        <w:rPr>
-          <w:rFonts w:cstheme="minorHAnsi"/>
-        </w:rPr>
-        <w:t xml:space="preserve">user </w:t>
-      </w:r>
-      <w:r>
-        <w:rPr>
-          <w:rFonts w:cstheme="minorHAnsi"/>
-        </w:rPr>
-        <w:t xml:space="preserve">to have a positive </w:t>
-      </w:r>
-      <w:r>
-        <w:rPr>
-          <w:rFonts w:cstheme="minorHAnsi"/>
-        </w:rPr>
-        <w:t xml:space="preserve">view of the </w:t>
-      </w:r>
-      <w:r>
-        <w:rPr>
-          <w:rFonts w:cstheme="minorHAnsi"/>
-        </w:rPr>
-        <w:t>overall product, which</w:t>
-      </w:r>
-      <w:r>
-        <w:rPr>
-          <w:rFonts w:cstheme="minorHAnsi"/>
-          <w:color w:val="000000"/>
-          <w:shd w:val="clear" w:color="auto" w:fill="FFFFFF"/>
-        </w:rPr>
-        <w:t xml:space="preserve"> generate</w:t>
-      </w:r>
-      <w:r>
-        <w:rPr>
-          <w:rFonts w:cstheme="minorHAnsi"/>
-          <w:color w:val="000000"/>
-          <w:shd w:val="clear" w:color="auto" w:fill="FFFFFF"/>
-        </w:rPr>
-        <w:t>s</w:t>
-      </w:r>
-      <w:r>
-        <w:rPr>
-          <w:rFonts w:cstheme="minorHAnsi"/>
-          <w:color w:val="000000"/>
-          <w:shd w:val="clear" w:color="auto" w:fill="FFFFFF"/>
-        </w:rPr>
-        <w:t xml:space="preserve"> customer loyalty </w:t>
-      </w:r>
-      <w:r>
-        <w:rPr>
-          <w:rFonts w:cstheme="minorHAnsi"/>
-          <w:color w:val="000000"/>
-          <w:shd w:val="clear" w:color="auto" w:fill="FFFFFF"/>
-        </w:rPr>
-        <w:t>and</w:t>
-      </w:r>
-      <w:r>
-        <w:rPr>
-          <w:rFonts w:cstheme="minorHAnsi"/>
-          <w:color w:val="000000"/>
-          <w:shd w:val="clear" w:color="auto" w:fill="FFFFFF"/>
-        </w:rPr>
-        <w:t xml:space="preserve"> bring</w:t>
-      </w:r>
-      <w:r>
-        <w:rPr>
-          <w:rFonts w:cstheme="minorHAnsi"/>
-          <w:color w:val="000000"/>
-          <w:shd w:val="clear" w:color="auto" w:fill="FFFFFF"/>
-        </w:rPr>
-        <w:t xml:space="preserve">s </w:t>
-      </w:r>
-      <w:r>
-        <w:rPr>
-          <w:rFonts w:cstheme="minorHAnsi"/>
-          <w:color w:val="000000"/>
-          <w:shd w:val="clear" w:color="auto" w:fill="FFFFFF"/>
-        </w:rPr>
-        <w:t xml:space="preserve">back a customer for other products created by the company. </w:t>
-      </w:r>
-      <w:r>
-        <w:rPr>
-          <w:rFonts w:cstheme="minorHAnsi"/>
-        </w:rPr>
-        <w:t xml:space="preserve">A bad experience with a product influences the user’s attitude towards the product as it is likely that the product has wasted the users time, effort, or money. </w:t>
-      </w:r>
-      <w:r>
-        <w:rPr>
-          <w:rFonts w:cstheme="minorHAnsi"/>
-        </w:rPr>
-        <w:t>W</w:t>
-      </w:r>
-      <w:r>
-        <w:rPr>
-          <w:rFonts w:cstheme="minorHAnsi"/>
-        </w:rPr>
-        <w:t xml:space="preserve">hen a customer has a bad </w:t>
-      </w:r>
-      <w:r>
-        <w:rPr>
-          <w:rFonts w:cstheme="minorHAnsi"/>
-        </w:rPr>
-        <w:t>experience</w:t>
-      </w:r>
-      <w:r>
-        <w:rPr>
-          <w:rFonts w:cstheme="minorHAnsi"/>
-        </w:rPr>
-        <w:t xml:space="preserve"> with a product,</w:t>
-      </w:r>
-      <w:r>
-        <w:rPr>
-          <w:rFonts w:cstheme="minorHAnsi"/>
-        </w:rPr>
-        <w:t xml:space="preserve"> they are much less likely to come back and try </w:t>
-      </w:r>
-      <w:r>
-        <w:rPr>
-          <w:rFonts w:cstheme="minorHAnsi"/>
-        </w:rPr>
-        <w:t>th</w:t>
-      </w:r>
-      <w:r>
-        <w:rPr>
-          <w:rFonts w:cstheme="minorHAnsi"/>
-        </w:rPr>
-        <w:t>is</w:t>
-      </w:r>
-      <w:r>
-        <w:rPr>
-          <w:rFonts w:cstheme="minorHAnsi"/>
-        </w:rPr>
-        <w:t xml:space="preserve"> product </w:t>
-      </w:r>
-      <w:r>
-        <w:rPr>
-          <w:rFonts w:cstheme="minorHAnsi"/>
-        </w:rPr>
-        <w:t xml:space="preserve">or related company products </w:t>
-      </w:r>
-      <w:r>
-        <w:rPr>
-          <w:rFonts w:cstheme="minorHAnsi"/>
-        </w:rPr>
-        <w:t>again</w:t>
-      </w:r>
-      <w:r>
-        <w:rPr>
-          <w:rFonts w:cstheme="minorHAnsi"/>
-        </w:rPr>
-        <w:t>.</w:t>
-      </w:r>
-      <w:r>
-        <w:rPr>
-          <w:rFonts w:cstheme="minorHAnsi"/>
-        </w:rPr>
-        <w:t xml:space="preserve"> The reason for this is that our brain stores bad experiences </w:t>
-      </w:r>
-      <w:r>
-        <w:rPr>
-          <w:rFonts w:cstheme="minorHAnsi"/>
-        </w:rPr>
-        <w:t>and learns t</w:t>
-      </w:r>
-      <w:r>
-        <w:rPr>
-          <w:rFonts w:cstheme="minorHAnsi"/>
-        </w:rPr>
-        <w:t>o avoid them.</w:t>
-      </w:r>
-      <w:r>
-        <w:rPr>
-          <w:rFonts w:cstheme="minorHAnsi"/>
-        </w:rPr>
-        <w:t xml:space="preserve"> </w:t>
-      </w:r>
-      <w:r>
-        <w:rPr>
-          <w:rFonts w:cstheme="minorHAnsi"/>
-        </w:rPr>
-        <w:t>Bad experiences are more prominent in our mind then good experiences</w:t>
-      </w:r>
-      <w:r>
-        <w:rPr>
-          <w:rFonts w:cstheme="minorHAnsi"/>
-        </w:rPr>
-        <w:t xml:space="preserve"> </w:t>
+        <w:t>08</w:t>
       </w:r>
       <w:r>
         <w:rPr>
@@ -2635,7 +2633,97 @@
           <w:color w:val="000000"/>
           <w:shd w:val="clear" w:color="auto" w:fill="FFFFFF"/>
         </w:rPr>
-        <w:t>(Sparks &amp; Baumeister, 20</w:t>
+        <w:t>)</w:t>
+      </w:r>
+      <w:r>
+        <w:rPr>
+          <w:rFonts w:cstheme="minorHAnsi"/>
+        </w:rPr>
+        <w:t>. F</w:t>
+      </w:r>
+      <w:r>
+        <w:rPr>
+          <w:rFonts w:cstheme="minorHAnsi"/>
+        </w:rPr>
+        <w:t>or example</w:t>
+      </w:r>
+      <w:r>
+        <w:rPr>
+          <w:rFonts w:cstheme="minorHAnsi"/>
+        </w:rPr>
+        <w:t>,</w:t>
+      </w:r>
+      <w:r>
+        <w:rPr>
+          <w:rFonts w:cstheme="minorHAnsi"/>
+        </w:rPr>
+        <w:t xml:space="preserve"> if two people are married for twenty years and they have loved each other </w:t>
+      </w:r>
+      <w:r>
+        <w:rPr>
+          <w:rFonts w:cstheme="minorHAnsi"/>
+        </w:rPr>
+        <w:t>throughout the whole relationship</w:t>
+      </w:r>
+      <w:r>
+        <w:rPr>
+          <w:rFonts w:cstheme="minorHAnsi"/>
+        </w:rPr>
+        <w:t xml:space="preserve">, </w:t>
+      </w:r>
+      <w:r>
+        <w:rPr>
+          <w:rFonts w:cstheme="minorHAnsi"/>
+        </w:rPr>
+        <w:t>o</w:t>
+      </w:r>
+      <w:r>
+        <w:rPr>
+          <w:rFonts w:cstheme="minorHAnsi"/>
+        </w:rPr>
+        <w:t xml:space="preserve">ne </w:t>
+      </w:r>
+      <w:r>
+        <w:rPr>
+          <w:rFonts w:cstheme="minorHAnsi"/>
+        </w:rPr>
+        <w:t>person cheating</w:t>
+      </w:r>
+      <w:r>
+        <w:rPr>
+          <w:rFonts w:cstheme="minorHAnsi"/>
+        </w:rPr>
+        <w:t xml:space="preserve"> on their partner </w:t>
+      </w:r>
+      <w:r>
+        <w:rPr>
+          <w:rFonts w:cstheme="minorHAnsi"/>
+        </w:rPr>
+        <w:t xml:space="preserve">overwrites </w:t>
+      </w:r>
+      <w:r>
+        <w:rPr>
+          <w:rFonts w:cstheme="minorHAnsi"/>
+        </w:rPr>
+        <w:t xml:space="preserve">those twenty years of </w:t>
+      </w:r>
+      <w:r>
+        <w:rPr>
+          <w:rFonts w:cstheme="minorHAnsi"/>
+        </w:rPr>
+        <w:t xml:space="preserve">loving </w:t>
+      </w:r>
+      <w:r>
+        <w:rPr>
+          <w:rFonts w:cstheme="minorHAnsi"/>
+        </w:rPr>
+        <w:t>marriage</w:t>
+      </w:r>
+      <w:r>
+        <w:rPr>
+          <w:rFonts w:cstheme="minorHAnsi"/>
+        </w:rPr>
+        <w:t xml:space="preserve"> </w:t>
       </w:r>
       <w:r>
         <w:rPr>
@@ -2645,7 +2733,7 @@
           <w:color w:val="000000"/>
           <w:shd w:val="clear" w:color="auto" w:fill="FFFFFF"/>
         </w:rPr>
-        <w:t>08</w:t>
+        <w:t>(Baumeister</w:t>
       </w:r>
       <w:r>
         <w:rPr>
@@ -2655,96 +2743,6 @@
           <w:color w:val="000000"/>
           <w:shd w:val="clear" w:color="auto" w:fill="FFFFFF"/>
         </w:rPr>
-        <w:t>)</w:t>
-      </w:r>
-      <w:r>
-        <w:rPr>
-          <w:rFonts w:cstheme="minorHAnsi"/>
-        </w:rPr>
-        <w:t>. F</w:t>
-      </w:r>
-      <w:r>
-        <w:rPr>
-          <w:rFonts w:cstheme="minorHAnsi"/>
-        </w:rPr>
-        <w:t>or example</w:t>
-      </w:r>
-      <w:r>
-        <w:rPr>
-          <w:rFonts w:cstheme="minorHAnsi"/>
-        </w:rPr>
-        <w:t>,</w:t>
-      </w:r>
-      <w:r>
-        <w:rPr>
-          <w:rFonts w:cstheme="minorHAnsi"/>
-        </w:rPr>
-        <w:t xml:space="preserve"> if two people are married for twenty years and they have loved each other </w:t>
-      </w:r>
-      <w:r>
-        <w:rPr>
-          <w:rFonts w:cstheme="minorHAnsi"/>
-        </w:rPr>
-        <w:t>throughout the whole relationship</w:t>
-      </w:r>
-      <w:r>
-        <w:rPr>
-          <w:rFonts w:cstheme="minorHAnsi"/>
-        </w:rPr>
-        <w:t xml:space="preserve">, </w:t>
-      </w:r>
-      <w:r>
-        <w:rPr>
-          <w:rFonts w:cstheme="minorHAnsi"/>
-        </w:rPr>
-        <w:t>o</w:t>
-      </w:r>
-      <w:r>
-        <w:rPr>
-          <w:rFonts w:cstheme="minorHAnsi"/>
-        </w:rPr>
-        <w:t xml:space="preserve">ne </w:t>
-      </w:r>
-      <w:r>
-        <w:rPr>
-          <w:rFonts w:cstheme="minorHAnsi"/>
-        </w:rPr>
-        <w:t>person cheating</w:t>
-      </w:r>
-      <w:r>
-        <w:rPr>
-          <w:rFonts w:cstheme="minorHAnsi"/>
-        </w:rPr>
-        <w:t xml:space="preserve"> on their partner </w:t>
-      </w:r>
-      <w:r>
-        <w:rPr>
-          <w:rFonts w:cstheme="minorHAnsi"/>
-        </w:rPr>
-        <w:t xml:space="preserve">overwrites </w:t>
-      </w:r>
-      <w:r>
-        <w:rPr>
-          <w:rFonts w:cstheme="minorHAnsi"/>
-        </w:rPr>
-        <w:t xml:space="preserve">those twenty years of </w:t>
-      </w:r>
-      <w:r>
-        <w:rPr>
-          <w:rFonts w:cstheme="minorHAnsi"/>
-        </w:rPr>
-        <w:t xml:space="preserve">loving </w:t>
-      </w:r>
-      <w:r>
-        <w:rPr>
-          <w:rFonts w:cstheme="minorHAnsi"/>
-        </w:rPr>
-        <w:t>marriage</w:t>
-      </w:r>
-      <w:r>
-        <w:rPr>
-          <w:rFonts w:cstheme="minorHAnsi"/>
-        </w:rPr>
         <w:t xml:space="preserve"> </w:t>
       </w:r>
       <w:r>
@@ -2755,7 +2753,7 @@
           <w:color w:val="000000"/>
           <w:shd w:val="clear" w:color="auto" w:fill="FFFFFF"/>
         </w:rPr>
-        <w:t>(Baumeister</w:t>
+        <w:t>et al., 20</w:t>
       </w:r>
       <w:r>
         <w:rPr>
@@ -2765,7 +2763,7 @@
           <w:color w:val="000000"/>
           <w:shd w:val="clear" w:color="auto" w:fill="FFFFFF"/>
         </w:rPr>
-        <w:t xml:space="preserve"> </w:t>
+        <w:t>01</w:t>
       </w:r>
       <w:r>
         <w:rPr>
@@ -2775,33 +2773,13 @@
           <w:color w:val="000000"/>
           <w:shd w:val="clear" w:color="auto" w:fill="FFFFFF"/>
         </w:rPr>
-        <w:t>et al., 20</w:t>
+        <w:t>)</w:t>
       </w:r>
       <w:r>
         <w:rPr>
           <w:rFonts w:cstheme="minorHAnsi"/>
           <w:i/>
           <w:iCs/>
-          <w:color w:val="000000"/>
-          <w:shd w:val="clear" w:color="auto" w:fill="FFFFFF"/>
-        </w:rPr>
-        <w:t>01</w:t>
-      </w:r>
-      <w:r>
-        <w:rPr>
-          <w:rFonts w:cstheme="minorHAnsi"/>
-          <w:i/>
-          <w:iCs/>
-          <w:color w:val="000000"/>
-          <w:shd w:val="clear" w:color="auto" w:fill="FFFFFF"/>
-        </w:rPr>
-        <w:t>)</w:t>
-      </w:r>
-      <w:r>
-        <w:rPr>
-          <w:rFonts w:cstheme="minorHAnsi"/>
-          <w:i/>
-          <w:iCs/>
         </w:rPr>
         <w:t xml:space="preserve">. </w:t>
       </w:r>
@@ -3033,15 +3011,7 @@
         <w:t xml:space="preserve"> and smarter than others.</w:t>
       </w:r>
       <w:r>
-        <w:t xml:space="preserve"> Other studies have found that having ‘Babyface’ features such as large eyes and pupils, small chin, high eyebrows and forehead, small nose, full </w:t>
-      </w:r>
-      <w:proofErr w:type="gramStart"/>
-      <w:r>
-        <w:t>lips</w:t>
-      </w:r>
-      <w:proofErr w:type="gramEnd"/>
-      <w:r>
-        <w:t xml:space="preserve"> and cheeks resemble a baby and through </w:t>
+        <w:t xml:space="preserve"> Other studies have found that having ‘Babyface’ features such as large eyes and pupils, small chin, high eyebrows and forehead, small nose, full lips and cheeks resemble a baby and through </w:t>
       </w:r>
       <w:r>
         <w:t>evolution</w:t>
@@ -3088,25 +3058,7 @@
           <w:color w:val="000000"/>
           <w:shd w:val="clear" w:color="auto" w:fill="FFFFFF"/>
         </w:rPr>
-        <w:t>(</w:t>
-      </w:r>
-      <w:proofErr w:type="spellStart"/>
-      <w:r>
-        <w:rPr>
-          <w:rFonts w:cstheme="minorHAnsi"/>
-          <w:color w:val="000000"/>
-          <w:shd w:val="clear" w:color="auto" w:fill="FFFFFF"/>
-        </w:rPr>
-        <w:t>Isbister</w:t>
-      </w:r>
-      <w:proofErr w:type="spellEnd"/>
-      <w:r>
-        <w:rPr>
-          <w:rFonts w:cstheme="minorHAnsi"/>
-          <w:color w:val="000000"/>
-          <w:shd w:val="clear" w:color="auto" w:fill="FFFFFF"/>
-        </w:rPr>
-        <w:t>, K., 2006)</w:t>
+        <w:t>(Isbister, K., 2006)</w:t>
       </w:r>
       <w:r>
         <w:rPr>
@@ -3183,51 +3135,15 @@
           <w:color w:val="000000"/>
           <w:shd w:val="clear" w:color="auto" w:fill="FFFFFF"/>
         </w:rPr>
-        <w:t>(</w:t>
-      </w:r>
-      <w:proofErr w:type="spellStart"/>
-      <w:r>
-        <w:rPr>
-          <w:rFonts w:cstheme="minorHAnsi"/>
-          <w:color w:val="000000"/>
-          <w:shd w:val="clear" w:color="auto" w:fill="FFFFFF"/>
-        </w:rPr>
-        <w:t>Isbister</w:t>
-      </w:r>
-      <w:proofErr w:type="spellEnd"/>
-      <w:r>
-        <w:rPr>
-          <w:rFonts w:cstheme="minorHAnsi"/>
-          <w:color w:val="000000"/>
-          <w:shd w:val="clear" w:color="auto" w:fill="FFFFFF"/>
-        </w:rPr>
-        <w:t>, K., 2006)</w:t>
-      </w:r>
-      <w:r>
-        <w:rPr>
-          <w:rFonts w:cstheme="minorHAnsi"/>
-          <w:color w:val="000000"/>
-          <w:shd w:val="clear" w:color="auto" w:fill="FFFFFF"/>
-        </w:rPr>
-        <w:t xml:space="preserve">. Easy to read characters ensure that players </w:t>
-      </w:r>
-      <w:proofErr w:type="gramStart"/>
-      <w:r>
-        <w:rPr>
-          <w:rFonts w:cstheme="minorHAnsi"/>
-          <w:color w:val="000000"/>
-          <w:shd w:val="clear" w:color="auto" w:fill="FFFFFF"/>
-        </w:rPr>
-        <w:t>are able to</w:t>
-      </w:r>
-      <w:proofErr w:type="gramEnd"/>
-      <w:r>
-        <w:rPr>
-          <w:rFonts w:cstheme="minorHAnsi"/>
-          <w:color w:val="000000"/>
-          <w:shd w:val="clear" w:color="auto" w:fill="FFFFFF"/>
-        </w:rPr>
-        <w:t xml:space="preserve"> navigate their way easily through the game making their UX enjoyable.</w:t>
+        <w:t>(Isbister, K., 2006)</w:t>
+      </w:r>
+      <w:r>
+        <w:rPr>
+          <w:rFonts w:cstheme="minorHAnsi"/>
+          <w:color w:val="000000"/>
+          <w:shd w:val="clear" w:color="auto" w:fill="FFFFFF"/>
+        </w:rPr>
+        <w:t>. Easy to read characters ensure that players are able to navigate their way easily through the game making their UX enjoyable.</w:t>
       </w:r>
     </w:p>
     <w:p>
@@ -4073,16 +3989,8 @@
         <w:rPr>
           <w:lang w:val="en-GB"/>
         </w:rPr>
-        <w:t xml:space="preserve">People learn in a multitude of ways as not every person is the same, some people take in information in visual, auditory, reading and writing and </w:t>
-      </w:r>
-      <w:proofErr w:type="spellStart"/>
-      <w:r>
-        <w:rPr>
-          <w:lang w:val="en-GB"/>
-        </w:rPr>
-        <w:t>kinesthetic</w:t>
-      </w:r>
-      <w:proofErr w:type="spellEnd"/>
+        <w:t>People learn in a multitude of ways as not every person is the same, some people take in information in visual, auditory, reading and writing and kinesthetic</w:t>
+      </w:r>
       <w:r>
         <w:rPr>
           <w:lang w:val="en-GB"/>
@@ -4949,21 +4857,7 @@
         <w:rPr>
           <w:lang w:val="en-GB"/>
         </w:rPr>
-        <w:t xml:space="preserve">Prototypes should include </w:t>
-      </w:r>
-      <w:proofErr w:type="gramStart"/>
-      <w:r>
-        <w:rPr>
-          <w:lang w:val="en-GB"/>
-        </w:rPr>
-        <w:t>all of</w:t>
-      </w:r>
-      <w:proofErr w:type="gramEnd"/>
-      <w:r>
-        <w:rPr>
-          <w:lang w:val="en-GB"/>
-        </w:rPr>
-        <w:t xml:space="preserve"> the key elements from the concept design, this means </w:t>
+        <w:t xml:space="preserve">Prototypes should include all of the key elements from the concept design, this means </w:t>
       </w:r>
       <w:r>
         <w:rPr>
@@ -5342,7 +5236,6 @@
         </w:rPr>
         <w:t>(</w:t>
       </w:r>
-      <w:proofErr w:type="spellStart"/>
       <w:r>
         <w:rPr>
           <w:rFonts w:cstheme="minorHAnsi"/>
@@ -5351,335 +5244,195 @@
           <w:color w:val="000000"/>
           <w:shd w:val="clear" w:color="auto" w:fill="FFFFFF"/>
         </w:rPr>
-        <w:t>Canziba</w:t>
-      </w:r>
-      <w:proofErr w:type="spellEnd"/>
+        <w:t>Canziba, E., 2018)</w:t>
+      </w:r>
       <w:r>
         <w:rPr>
           <w:rFonts w:cstheme="minorHAnsi"/>
           <w:i/>
           <w:iCs/>
-          <w:color w:val="000000"/>
-          <w:shd w:val="clear" w:color="auto" w:fill="FFFFFF"/>
-        </w:rPr>
-        <w:t>, E., 2018)</w:t>
+          <w:lang w:val="en-GB"/>
+        </w:rPr>
+        <w:t>.</w:t>
+      </w:r>
+      <w:r>
+        <w:rPr>
+          <w:lang w:val="en-GB"/>
+        </w:rPr>
+        <w:t xml:space="preserve">  </w:t>
+      </w:r>
+    </w:p>
+    <w:p>
+      <w:pPr>
+        <w:rPr>
+          <w:lang w:val="en-GB"/>
+        </w:rPr>
+      </w:pPr>
+    </w:p>
+    <w:p>
+      <w:pPr>
+        <w:pStyle w:val="Heading1"/>
+        <w:ind w:left="1134" w:hanging="1134"/>
+        <w:rPr>
+          <w:lang w:val="en-GB"/>
+        </w:rPr>
+      </w:pPr>
+      <w:bookmarkStart w:id="10" w:name="_Toc120798868"/>
+      <w:r>
+        <w:rPr>
+          <w:lang w:val="en-GB"/>
+        </w:rPr>
+        <w:t>1.5</w:t>
+      </w:r>
+      <w:r>
+        <w:rPr>
+          <w:lang w:val="en-GB"/>
+        </w:rPr>
+        <w:tab/>
+      </w:r>
+      <w:r>
+        <w:rPr>
+          <w:lang w:val="en-GB"/>
+        </w:rPr>
+        <w:t>Conclusion</w:t>
+      </w:r>
+      <w:bookmarkEnd w:id="10"/>
+    </w:p>
+    <w:p>
+      <w:pPr>
+        <w:ind w:left="1134"/>
+        <w:rPr>
+          <w:lang w:val="en-GB"/>
+        </w:rPr>
+      </w:pPr>
+      <w:r>
+        <w:rPr>
+          <w:lang w:val="en-GB"/>
+        </w:rPr>
+        <w:t xml:space="preserve">In conclusion I have found that UX is a design process that is catered for specific users. Good UX design is important as it ensures that the user is the priority of the product design, and they are satisfied with the product. This guarantees that a company has not wasted time, </w:t>
+      </w:r>
+      <w:r>
+        <w:rPr>
+          <w:lang w:val="en-GB"/>
+        </w:rPr>
+        <w:t>effort,</w:t>
+      </w:r>
+      <w:r>
+        <w:rPr>
+          <w:lang w:val="en-GB"/>
+        </w:rPr>
+        <w:t xml:space="preserve"> or money in making products that are unsatisfying.</w:t>
+      </w:r>
+      <w:r>
+        <w:rPr>
+          <w:lang w:val="en-GB"/>
+        </w:rPr>
+        <w:t xml:space="preserve"> For video games, good character design is more likely to make a user invested in the game and become immersed increasing their UX satisfaction. </w:t>
+      </w:r>
+      <w:r>
+        <w:rPr>
+          <w:lang w:val="en-GB"/>
+        </w:rPr>
+        <w:t>UX design is a plan that focuses on creating a product for a user</w:t>
+      </w:r>
+      <w:r>
+        <w:rPr>
+          <w:lang w:val="en-GB"/>
+        </w:rPr>
+        <w:t xml:space="preserve">, good UX design takes into consideration how the product can be more suited towards a specified target audience. There are many steps taken for a UX design to be implemented, </w:t>
+      </w:r>
+      <w:r>
+        <w:rPr>
+          <w:lang w:val="en-GB"/>
+        </w:rPr>
+        <w:t xml:space="preserve">these steps make sure that the final product is catered towards the targeted audience and will be successful. </w:t>
+      </w:r>
+    </w:p>
+    <w:p>
+      <w:pPr>
+        <w:rPr>
+          <w:lang w:val="en-GB"/>
+        </w:rPr>
+      </w:pPr>
+      <w:r>
+        <w:rPr>
+          <w:lang w:val="en-GB"/>
+        </w:rPr>
+        <w:br w:type="page"/>
+      </w:r>
+    </w:p>
+    <w:p>
+      <w:pPr>
+        <w:pStyle w:val="Heading1"/>
+        <w:ind w:left="1134" w:hanging="1134"/>
+        <w:rPr>
+          <w:lang w:val="en-GB"/>
+        </w:rPr>
+      </w:pPr>
+      <w:bookmarkStart w:id="11" w:name="_Toc120798869"/>
+      <w:r>
+        <w:rPr>
+          <w:lang w:val="en-GB"/>
+        </w:rPr>
+        <w:lastRenderedPageBreak/>
+        <w:t xml:space="preserve">1.6 </w:t>
+      </w:r>
+      <w:r>
+        <w:rPr>
+          <w:lang w:val="en-GB"/>
+        </w:rPr>
+        <w:tab/>
+      </w:r>
+      <w:r>
+        <w:rPr>
+          <w:lang w:val="en-GB"/>
+        </w:rPr>
+        <w:t>References</w:t>
+      </w:r>
+      <w:bookmarkEnd w:id="11"/>
+    </w:p>
+    <w:p>
+      <w:pPr>
+        <w:ind w:left="1134"/>
+        <w:rPr>
+          <w:rFonts w:cstheme="minorHAnsi"/>
+          <w:color w:val="000000"/>
+          <w:shd w:val="clear" w:color="auto" w:fill="FFFFFF"/>
+        </w:rPr>
+      </w:pPr>
+      <w:r>
+        <w:rPr>
+          <w:rFonts w:cstheme="minorHAnsi"/>
+          <w:color w:val="000000"/>
+          <w:shd w:val="clear" w:color="auto" w:fill="FFFFFF"/>
+        </w:rPr>
+        <w:t>Baumeister, R., Bratslavsky, E., Finkenauer, C., &amp; Vohs, K. (20</w:t>
+      </w:r>
+      <w:r>
+        <w:rPr>
+          <w:rFonts w:cstheme="minorHAnsi"/>
+          <w:color w:val="000000"/>
+          <w:shd w:val="clear" w:color="auto" w:fill="FFFFFF"/>
+        </w:rPr>
+        <w:t>01</w:t>
+      </w:r>
+      <w:r>
+        <w:rPr>
+          <w:rFonts w:cstheme="minorHAnsi"/>
+          <w:color w:val="000000"/>
+          <w:shd w:val="clear" w:color="auto" w:fill="FFFFFF"/>
+        </w:rPr>
+        <w:t>). </w:t>
       </w:r>
       <w:r>
         <w:rPr>
           <w:rFonts w:cstheme="minorHAnsi"/>
           <w:i/>
           <w:iCs/>
-          <w:lang w:val="en-GB"/>
-        </w:rPr>
-        <w:t>.</w:t>
-      </w:r>
-      <w:r>
-        <w:rPr>
-          <w:lang w:val="en-GB"/>
-        </w:rPr>
-        <w:t xml:space="preserve">  </w:t>
-      </w:r>
-    </w:p>
-    <w:p>
-      <w:pPr>
-        <w:rPr>
-          <w:lang w:val="en-GB"/>
-        </w:rPr>
-      </w:pPr>
-    </w:p>
-    <w:p>
-      <w:pPr>
-        <w:pStyle w:val="Heading1"/>
-        <w:ind w:left="1134" w:hanging="1134"/>
-        <w:rPr>
-          <w:lang w:val="en-GB"/>
-        </w:rPr>
-      </w:pPr>
-      <w:bookmarkStart w:id="10" w:name="_Toc120798868"/>
-      <w:r>
-        <w:rPr>
-          <w:lang w:val="en-GB"/>
-        </w:rPr>
-        <w:t>1.5</w:t>
-      </w:r>
-      <w:r>
-        <w:rPr>
-          <w:lang w:val="en-GB"/>
-        </w:rPr>
-        <w:tab/>
-      </w:r>
-      <w:r>
-        <w:rPr>
-          <w:lang w:val="en-GB"/>
-        </w:rPr>
-        <w:t>Conclusion</w:t>
-      </w:r>
-      <w:bookmarkEnd w:id="10"/>
-    </w:p>
-    <w:p>
-      <w:pPr>
-        <w:ind w:left="1134"/>
-        <w:rPr>
-          <w:lang w:val="en-GB"/>
-        </w:rPr>
-      </w:pPr>
-      <w:r>
-        <w:rPr>
-          <w:lang w:val="en-GB"/>
-        </w:rPr>
-        <w:t xml:space="preserve">In conclusion I have found that UX is a design process that is catered for specific users. Good UX design is important as it ensures that the user is the priority of the product design, and they are satisfied with the product. This guarantees that a company has not wasted time, </w:t>
-      </w:r>
-      <w:r>
-        <w:rPr>
-          <w:lang w:val="en-GB"/>
-        </w:rPr>
-        <w:t>effort,</w:t>
-      </w:r>
-      <w:r>
-        <w:rPr>
-          <w:lang w:val="en-GB"/>
-        </w:rPr>
-        <w:t xml:space="preserve"> or money in making products that are unsatisfying.</w:t>
-      </w:r>
-      <w:r>
-        <w:rPr>
-          <w:lang w:val="en-GB"/>
-        </w:rPr>
-        <w:t xml:space="preserve"> For video games, good character design is more likely to make a user invested in the game and become immersed increasing their UX satisfaction. </w:t>
-      </w:r>
-      <w:r>
-        <w:rPr>
-          <w:lang w:val="en-GB"/>
-        </w:rPr>
-        <w:t>UX design is a plan that focuses on creating a product for a user</w:t>
-      </w:r>
-      <w:r>
-        <w:rPr>
-          <w:lang w:val="en-GB"/>
-        </w:rPr>
-        <w:t xml:space="preserve">, good UX design takes into consideration how the product can be more suited towards a specified target audience. There are many steps taken for a UX design to be implemented, </w:t>
-      </w:r>
-      <w:r>
-        <w:rPr>
-          <w:lang w:val="en-GB"/>
-        </w:rPr>
-        <w:t xml:space="preserve">these steps make sure that the final product is catered towards the targeted audience and will be successful. </w:t>
-      </w:r>
-    </w:p>
-    <w:p>
-      <w:pPr>
-        <w:rPr>
-          <w:lang w:val="en-GB"/>
-        </w:rPr>
-      </w:pPr>
-      <w:r>
-        <w:rPr>
-          <w:lang w:val="en-GB"/>
-        </w:rPr>
-        <w:br w:type="page"/>
-      </w:r>
-    </w:p>
-    <w:p>
-      <w:pPr>
-        <w:pStyle w:val="Heading1"/>
-        <w:rPr>
-          <w:lang w:val="en-GB"/>
-        </w:rPr>
-      </w:pPr>
-      <w:bookmarkStart w:id="11" w:name="_Toc120798869"/>
-      <w:r>
-        <w:rPr>
-          <w:lang w:val="en-GB"/>
-        </w:rPr>
-        <w:lastRenderedPageBreak/>
-        <w:t>References</w:t>
-      </w:r>
-      <w:bookmarkEnd w:id="11"/>
-    </w:p>
-    <w:p>
-      <w:pPr>
-        <w:ind w:left="1134"/>
-        <w:rPr>
-          <w:rFonts w:cstheme="minorHAnsi"/>
-          <w:color w:val="000000"/>
-          <w:shd w:val="clear" w:color="auto" w:fill="FFFFFF"/>
-        </w:rPr>
-      </w:pPr>
-      <w:r>
-        <w:rPr>
-          <w:rFonts w:cstheme="minorHAnsi"/>
-          <w:color w:val="000000"/>
-          <w:shd w:val="clear" w:color="auto" w:fill="FFFFFF"/>
-        </w:rPr>
-        <w:t xml:space="preserve">Baumeister, R., </w:t>
-      </w:r>
-      <w:proofErr w:type="spellStart"/>
-      <w:r>
-        <w:rPr>
-          <w:rFonts w:cstheme="minorHAnsi"/>
-          <w:color w:val="000000"/>
-          <w:shd w:val="clear" w:color="auto" w:fill="FFFFFF"/>
-        </w:rPr>
-        <w:t>Bratslavsky</w:t>
-      </w:r>
-      <w:proofErr w:type="spellEnd"/>
-      <w:r>
-        <w:rPr>
-          <w:rFonts w:cstheme="minorHAnsi"/>
-          <w:color w:val="000000"/>
-          <w:shd w:val="clear" w:color="auto" w:fill="FFFFFF"/>
-        </w:rPr>
-        <w:t xml:space="preserve">, E., </w:t>
-      </w:r>
-      <w:proofErr w:type="spellStart"/>
-      <w:r>
-        <w:rPr>
-          <w:rFonts w:cstheme="minorHAnsi"/>
-          <w:color w:val="000000"/>
-          <w:shd w:val="clear" w:color="auto" w:fill="FFFFFF"/>
-        </w:rPr>
-        <w:t>Finkenauer</w:t>
-      </w:r>
-      <w:proofErr w:type="spellEnd"/>
-      <w:r>
-        <w:rPr>
-          <w:rFonts w:cstheme="minorHAnsi"/>
-          <w:color w:val="000000"/>
-          <w:shd w:val="clear" w:color="auto" w:fill="FFFFFF"/>
-        </w:rPr>
-        <w:t xml:space="preserve">, C., &amp; </w:t>
-      </w:r>
-      <w:proofErr w:type="spellStart"/>
-      <w:r>
-        <w:rPr>
-          <w:rFonts w:cstheme="minorHAnsi"/>
-          <w:color w:val="000000"/>
-          <w:shd w:val="clear" w:color="auto" w:fill="FFFFFF"/>
-        </w:rPr>
-        <w:t>Vohs</w:t>
-      </w:r>
-      <w:proofErr w:type="spellEnd"/>
-      <w:r>
-        <w:rPr>
-          <w:rFonts w:cstheme="minorHAnsi"/>
-          <w:color w:val="000000"/>
-          <w:shd w:val="clear" w:color="auto" w:fill="FFFFFF"/>
-        </w:rPr>
-        <w:t>, K. (20</w:t>
-      </w:r>
-      <w:r>
-        <w:rPr>
-          <w:rFonts w:cstheme="minorHAnsi"/>
-          <w:color w:val="000000"/>
-          <w:shd w:val="clear" w:color="auto" w:fill="FFFFFF"/>
-        </w:rPr>
-        <w:t>01</w:t>
-      </w:r>
-      <w:r>
-        <w:rPr>
-          <w:rFonts w:cstheme="minorHAnsi"/>
-          <w:color w:val="000000"/>
-          <w:shd w:val="clear" w:color="auto" w:fill="FFFFFF"/>
-        </w:rPr>
-        <w:t>). </w:t>
-      </w:r>
-      <w:r>
-        <w:rPr>
-          <w:rFonts w:cstheme="minorHAnsi"/>
-          <w:i/>
-          <w:iCs/>
-          <w:color w:val="000000"/>
-          <w:shd w:val="clear" w:color="auto" w:fill="FFFFFF"/>
-        </w:rPr>
-        <w:t xml:space="preserve">Bad is Stronger than Good - Roy F. Baumeister, Ellen </w:t>
-      </w:r>
-      <w:proofErr w:type="spellStart"/>
-      <w:r>
-        <w:rPr>
-          <w:rFonts w:cstheme="minorHAnsi"/>
-          <w:i/>
-          <w:iCs/>
-          <w:color w:val="000000"/>
-          <w:shd w:val="clear" w:color="auto" w:fill="FFFFFF"/>
-        </w:rPr>
-        <w:t>Bratslavsky</w:t>
-      </w:r>
-      <w:proofErr w:type="spellEnd"/>
-      <w:r>
-        <w:rPr>
-          <w:rFonts w:cstheme="minorHAnsi"/>
-          <w:i/>
-          <w:iCs/>
-          <w:color w:val="000000"/>
-          <w:shd w:val="clear" w:color="auto" w:fill="FFFFFF"/>
-        </w:rPr>
-        <w:t xml:space="preserve">, </w:t>
-      </w:r>
-      <w:proofErr w:type="spellStart"/>
-      <w:r>
-        <w:rPr>
-          <w:rFonts w:cstheme="minorHAnsi"/>
-          <w:i/>
-          <w:iCs/>
-          <w:color w:val="000000"/>
-          <w:shd w:val="clear" w:color="auto" w:fill="FFFFFF"/>
-        </w:rPr>
-        <w:t>Catrin</w:t>
-      </w:r>
-      <w:proofErr w:type="spellEnd"/>
-      <w:r>
-        <w:rPr>
-          <w:rFonts w:cstheme="minorHAnsi"/>
-          <w:i/>
-          <w:iCs/>
-          <w:color w:val="000000"/>
-          <w:shd w:val="clear" w:color="auto" w:fill="FFFFFF"/>
-        </w:rPr>
-        <w:t xml:space="preserve"> </w:t>
-      </w:r>
-      <w:proofErr w:type="spellStart"/>
-      <w:r>
-        <w:rPr>
-          <w:rFonts w:cstheme="minorHAnsi"/>
-          <w:i/>
-          <w:iCs/>
-          <w:color w:val="000000"/>
-          <w:shd w:val="clear" w:color="auto" w:fill="FFFFFF"/>
-        </w:rPr>
-        <w:t>Finkenauer</w:t>
-      </w:r>
-      <w:proofErr w:type="spellEnd"/>
-      <w:r>
-        <w:rPr>
-          <w:rFonts w:cstheme="minorHAnsi"/>
-          <w:i/>
-          <w:iCs/>
-          <w:color w:val="000000"/>
-          <w:shd w:val="clear" w:color="auto" w:fill="FFFFFF"/>
-        </w:rPr>
-        <w:t xml:space="preserve">, Kathleen D. </w:t>
-      </w:r>
-      <w:proofErr w:type="spellStart"/>
-      <w:r>
-        <w:rPr>
-          <w:rFonts w:cstheme="minorHAnsi"/>
-          <w:i/>
-          <w:iCs/>
-          <w:color w:val="000000"/>
-          <w:shd w:val="clear" w:color="auto" w:fill="FFFFFF"/>
-        </w:rPr>
-        <w:t>Vohs</w:t>
-      </w:r>
-      <w:proofErr w:type="spellEnd"/>
-      <w:r>
-        <w:rPr>
-          <w:rFonts w:cstheme="minorHAnsi"/>
-          <w:i/>
-          <w:iCs/>
-          <w:color w:val="000000"/>
-          <w:shd w:val="clear" w:color="auto" w:fill="FFFFFF"/>
-        </w:rPr>
-        <w:t>, 2001</w:t>
+          <w:color w:val="000000"/>
+          <w:shd w:val="clear" w:color="auto" w:fill="FFFFFF"/>
+        </w:rPr>
+        <w:t>Bad is Stronger than Good - Roy F. Baumeister, Ellen Bratslavsky, Catrin Finkenauer, Kathleen D. Vohs, 2001</w:t>
       </w:r>
       <w:r>
         <w:rPr>
@@ -5717,23 +5470,13 @@
           <w:shd w:val="clear" w:color="auto" w:fill="FFFFFF"/>
         </w:rPr>
       </w:pPr>
-      <w:proofErr w:type="spellStart"/>
-      <w:r>
-        <w:rPr>
-          <w:rFonts w:cstheme="minorHAnsi"/>
-          <w:color w:val="000000"/>
-          <w:shd w:val="clear" w:color="auto" w:fill="FFFFFF"/>
-        </w:rPr>
-        <w:t>Canziba</w:t>
-      </w:r>
-      <w:proofErr w:type="spellEnd"/>
-      <w:r>
-        <w:rPr>
-          <w:rFonts w:cstheme="minorHAnsi"/>
-          <w:color w:val="000000"/>
-          <w:shd w:val="clear" w:color="auto" w:fill="FFFFFF"/>
-        </w:rPr>
-        <w:t>, E. (20</w:t>
+      <w:r>
+        <w:rPr>
+          <w:rFonts w:cstheme="minorHAnsi"/>
+          <w:color w:val="000000"/>
+          <w:shd w:val="clear" w:color="auto" w:fill="FFFFFF"/>
+        </w:rPr>
+        <w:t>Canziba, E. (20</w:t>
       </w:r>
       <w:r>
         <w:rPr>
@@ -5797,23 +5540,13 @@
           <w:shd w:val="clear" w:color="auto" w:fill="FFFFFF"/>
         </w:rPr>
       </w:pPr>
-      <w:proofErr w:type="spellStart"/>
-      <w:r>
-        <w:rPr>
-          <w:rFonts w:cstheme="minorHAnsi"/>
-          <w:color w:val="000000"/>
-          <w:shd w:val="clear" w:color="auto" w:fill="FFFFFF"/>
-        </w:rPr>
-        <w:t>Isbister</w:t>
-      </w:r>
-      <w:proofErr w:type="spellEnd"/>
-      <w:r>
-        <w:rPr>
-          <w:rFonts w:cstheme="minorHAnsi"/>
-          <w:color w:val="000000"/>
-          <w:shd w:val="clear" w:color="auto" w:fill="FFFFFF"/>
-        </w:rPr>
-        <w:t>, K. (2006). </w:t>
+      <w:r>
+        <w:rPr>
+          <w:rFonts w:cstheme="minorHAnsi"/>
+          <w:color w:val="000000"/>
+          <w:shd w:val="clear" w:color="auto" w:fill="FFFFFF"/>
+        </w:rPr>
+        <w:t>Isbister, K. (2006). </w:t>
       </w:r>
       <w:r>
         <w:rPr>
@@ -5823,29 +5556,7 @@
           <w:color w:val="000000"/>
           <w:shd w:val="clear" w:color="auto" w:fill="FFFFFF"/>
         </w:rPr>
-        <w:t xml:space="preserve">Better Game Characters by Design </w:t>
-      </w:r>
-      <w:proofErr w:type="gramStart"/>
-      <w:r>
-        <w:rPr>
-          <w:rFonts w:cstheme="minorHAnsi"/>
-          <w:i/>
-          <w:iCs/>
-          <w:color w:val="000000"/>
-          <w:shd w:val="clear" w:color="auto" w:fill="FFFFFF"/>
-        </w:rPr>
-        <w:t>A</w:t>
-      </w:r>
-      <w:proofErr w:type="gramEnd"/>
-      <w:r>
-        <w:rPr>
-          <w:rFonts w:cstheme="minorHAnsi"/>
-          <w:i/>
-          <w:iCs/>
-          <w:color w:val="000000"/>
-          <w:shd w:val="clear" w:color="auto" w:fill="FFFFFF"/>
-        </w:rPr>
-        <w:t xml:space="preserve"> Psychological Approach</w:t>
+        <w:t>Better Game Characters by Design A Psychological Approach</w:t>
       </w:r>
       <w:r>
         <w:rPr>
@@ -5959,25 +5670,7 @@
           <w:color w:val="000000"/>
           <w:shd w:val="clear" w:color="auto" w:fill="FFFFFF"/>
         </w:rPr>
-        <w:t xml:space="preserve">Nichols, K., &amp; </w:t>
-      </w:r>
-      <w:proofErr w:type="spellStart"/>
-      <w:r>
-        <w:rPr>
-          <w:rFonts w:cstheme="minorHAnsi"/>
-          <w:color w:val="000000"/>
-          <w:shd w:val="clear" w:color="auto" w:fill="FFFFFF"/>
-        </w:rPr>
-        <w:t>Chesnut</w:t>
-      </w:r>
-      <w:proofErr w:type="spellEnd"/>
-      <w:r>
-        <w:rPr>
-          <w:rFonts w:cstheme="minorHAnsi"/>
-          <w:color w:val="000000"/>
-          <w:shd w:val="clear" w:color="auto" w:fill="FFFFFF"/>
-        </w:rPr>
-        <w:t>, D. (20</w:t>
+        <w:t>Nichols, K., &amp; Chesnut, D. (20</w:t>
       </w:r>
       <w:r>
         <w:rPr>
@@ -6047,25 +5740,7 @@
           <w:color w:val="000000"/>
           <w:shd w:val="clear" w:color="auto" w:fill="FFFFFF"/>
         </w:rPr>
-        <w:t xml:space="preserve">Rosenzweig, E. (2015). Successful user </w:t>
-      </w:r>
-      <w:proofErr w:type="gramStart"/>
-      <w:r>
-        <w:rPr>
-          <w:rFonts w:cstheme="minorHAnsi"/>
-          <w:color w:val="000000"/>
-          <w:shd w:val="clear" w:color="auto" w:fill="FFFFFF"/>
-        </w:rPr>
-        <w:t>experience :</w:t>
-      </w:r>
-      <w:proofErr w:type="gramEnd"/>
-      <w:r>
-        <w:rPr>
-          <w:rFonts w:cstheme="minorHAnsi"/>
-          <w:color w:val="000000"/>
-          <w:shd w:val="clear" w:color="auto" w:fill="FFFFFF"/>
-        </w:rPr>
-        <w:t xml:space="preserve"> Strategies and roadmaps. Elsevier Science &amp; Technology. Retrieved 21 December 2021</w:t>
+        <w:t>Rosenzweig, E. (2015). Successful user experience : Strategies and roadmaps. Elsevier Science &amp; Technology. Retrieved 21 December 2021</w:t>
       </w:r>
       <w:r>
         <w:rPr>

</xml_diff>